<commit_message>
småändringar, följer nog planeringen så här långt
</commit_message>
<xml_diff>
--- a/thesis/interview.docx
+++ b/thesis/interview.docx
@@ -176,10 +176,34 @@
     <w:p>
       <w:pPr>
         <w:pStyle w:val="Liststycke"/>
-        <w:rPr>
-          <w:lang w:val="en-US"/>
-        </w:rPr>
-      </w:pPr>
+        <w:numPr>
+          <w:ilvl w:val="0"/>
+          <w:numId w:val="1"/>
+        </w:numPr>
+        <w:rPr>
+          <w:lang w:val="en-US"/>
+        </w:rPr>
+      </w:pPr>
+      <w:r>
+        <w:rPr>
+          <w:lang w:val="en-US"/>
+        </w:rPr>
+        <w:t xml:space="preserve">Do you feel you know where to look for specific functions in </w:t>
+      </w:r>
+      <w:proofErr w:type="spellStart"/>
+      <w:r>
+        <w:rPr>
+          <w:lang w:val="en-US"/>
+        </w:rPr>
+        <w:t>FlyTracker</w:t>
+      </w:r>
+      <w:proofErr w:type="spellEnd"/>
+      <w:r>
+        <w:rPr>
+          <w:lang w:val="en-US"/>
+        </w:rPr>
+        <w:t>?</w:t>
+      </w:r>
     </w:p>
     <w:p>
       <w:pPr>
@@ -228,7 +252,19 @@
         <w:rPr>
           <w:lang w:val="en-US"/>
         </w:rPr>
-        <w:t>Is the look and feel of the system familiar (choice of words, placement of buttons and structures)?</w:t>
+        <w:t>Is the look and feel of the system familiar (</w:t>
+      </w:r>
+      <w:r>
+        <w:rPr>
+          <w:lang w:val="en-US"/>
+        </w:rPr>
+        <w:t>is names of functions, buttons and texts understandable</w:t>
+      </w:r>
+      <w:r>
+        <w:rPr>
+          <w:lang w:val="en-US"/>
+        </w:rPr>
+        <w:t>, placement of buttons and structures)?</w:t>
       </w:r>
     </w:p>
     <w:p>
@@ -340,6 +376,127 @@
         </w:rPr>
         <w:t>Do you feel the documentation is sufficient?</w:t>
       </w:r>
+    </w:p>
+    <w:p>
+      <w:pPr>
+        <w:rPr>
+          <w:b/>
+          <w:lang w:val="en-US"/>
+        </w:rPr>
+      </w:pPr>
+      <w:r>
+        <w:rPr>
+          <w:b/>
+          <w:lang w:val="en-US"/>
+        </w:rPr>
+        <w:t>User manual</w:t>
+      </w:r>
+    </w:p>
+    <w:p>
+      <w:pPr>
+        <w:pStyle w:val="Liststycke"/>
+        <w:numPr>
+          <w:ilvl w:val="0"/>
+          <w:numId w:val="1"/>
+        </w:numPr>
+        <w:rPr>
+          <w:lang w:val="en-US"/>
+        </w:rPr>
+      </w:pPr>
+      <w:r>
+        <w:rPr>
+          <w:lang w:val="en-US"/>
+        </w:rPr>
+        <w:t>Have you used the user manual?</w:t>
+      </w:r>
+    </w:p>
+    <w:p>
+      <w:pPr>
+        <w:pStyle w:val="Liststycke"/>
+        <w:rPr>
+          <w:lang w:val="en-US"/>
+        </w:rPr>
+      </w:pPr>
+    </w:p>
+    <w:p>
+      <w:pPr>
+        <w:pStyle w:val="Liststycke"/>
+        <w:rPr>
+          <w:lang w:val="en-US"/>
+        </w:rPr>
+      </w:pPr>
+      <w:r>
+        <w:rPr>
+          <w:lang w:val="en-US"/>
+        </w:rPr>
+        <w:t>If yes:</w:t>
+      </w:r>
+    </w:p>
+    <w:p>
+      <w:pPr>
+        <w:pStyle w:val="Liststycke"/>
+        <w:rPr>
+          <w:lang w:val="en-US"/>
+        </w:rPr>
+      </w:pPr>
+    </w:p>
+    <w:p>
+      <w:pPr>
+        <w:pStyle w:val="Liststycke"/>
+        <w:numPr>
+          <w:ilvl w:val="0"/>
+          <w:numId w:val="1"/>
+        </w:numPr>
+        <w:rPr>
+          <w:lang w:val="en-US"/>
+        </w:rPr>
+      </w:pPr>
+      <w:r>
+        <w:rPr>
+          <w:lang w:val="en-US"/>
+        </w:rPr>
+        <w:t>Did it answer your questions?</w:t>
+      </w:r>
+    </w:p>
+    <w:p>
+      <w:pPr>
+        <w:pStyle w:val="Liststycke"/>
+        <w:numPr>
+          <w:ilvl w:val="0"/>
+          <w:numId w:val="1"/>
+        </w:numPr>
+        <w:rPr>
+          <w:lang w:val="en-US"/>
+        </w:rPr>
+      </w:pPr>
+      <w:r>
+        <w:rPr>
+          <w:lang w:val="en-US"/>
+        </w:rPr>
+        <w:t xml:space="preserve">Was it easily </w:t>
+      </w:r>
+      <w:proofErr w:type="spellStart"/>
+      <w:r>
+        <w:rPr>
+          <w:lang w:val="en-US"/>
+        </w:rPr>
+        <w:t>navigateable</w:t>
+      </w:r>
+      <w:proofErr w:type="spellEnd"/>
+      <w:r>
+        <w:rPr>
+          <w:lang w:val="en-US"/>
+        </w:rPr>
+        <w:t>?</w:t>
+      </w:r>
+    </w:p>
+    <w:p>
+      <w:pPr>
+        <w:pStyle w:val="Liststycke"/>
+        <w:rPr>
+          <w:lang w:val="en-US"/>
+        </w:rPr>
+      </w:pPr>
     </w:p>
     <w:sectPr>
       <w:pgSz w:w="11906" w:h="16838"/>

</xml_diff>